<commit_message>
Updated Link to Lab 5
</commit_message>
<xml_diff>
--- a/Lab_5/Lab5.docx
+++ b/Lab_5/Lab5.docx
@@ -12,7 +12,6 @@
       <w:r>
         <w:t>5</w:t>
       </w:r>
-      <w:proofErr w:type="gramStart"/>
       <w:r>
         <w:t xml:space="preserve">: </w:t>
       </w:r>
@@ -20,14 +19,7 @@
         <w:rPr>
           <w:sz w:val="44"/>
         </w:rPr>
-        <w:t>:</w:t>
-      </w:r>
-      <w:proofErr w:type="gramEnd"/>
-      <w:r>
-        <w:rPr>
-          <w:sz w:val="44"/>
-        </w:rPr>
-        <w:t xml:space="preserve"> </w:t>
+        <w:t xml:space="preserve">: </w:t>
       </w:r>
       <w:r>
         <w:t>Dimensionality Reduction through Recursive Feature Elimination</w:t>
@@ -4098,14 +4090,6 @@
           <w:szCs w:val="24"/>
         </w:rPr>
         <w:tab/>
-      </w:r>
-      <w:r>
-        <w:rPr>
-          <w:b/>
-          <w:bCs/>
-          <w:sz w:val="24"/>
-          <w:szCs w:val="24"/>
-        </w:rPr>
         <w:t>0.934</w:t>
       </w:r>
     </w:p>
@@ -4127,25 +4111,7 @@
           <w:sz w:val="24"/>
           <w:szCs w:val="24"/>
         </w:rPr>
-        <w:t>Reca</w:t>
-      </w:r>
-      <w:r>
-        <w:rPr>
-          <w:b/>
-          <w:bCs/>
-          <w:sz w:val="24"/>
-          <w:szCs w:val="24"/>
-        </w:rPr>
-        <w:t>ll</w:t>
-      </w:r>
-      <w:r>
-        <w:rPr>
-          <w:b/>
-          <w:bCs/>
-          <w:sz w:val="24"/>
-          <w:szCs w:val="24"/>
-        </w:rPr>
-        <w:t>:</w:t>
+        <w:t>Recall:</w:t>
       </w:r>
       <w:r>
         <w:rPr>
@@ -4248,14 +4214,6 @@
           <w:szCs w:val="24"/>
         </w:rPr>
         <w:tab/>
-      </w:r>
-      <w:r>
-        <w:rPr>
-          <w:b/>
-          <w:bCs/>
-          <w:sz w:val="24"/>
-          <w:szCs w:val="24"/>
-        </w:rPr>
         <w:t>0.9246</w:t>
       </w:r>
     </w:p>
@@ -4380,14 +4338,6 @@
           <w:szCs w:val="24"/>
         </w:rPr>
         <w:tab/>
-      </w:r>
-      <w:r>
-        <w:rPr>
-          <w:b/>
-          <w:bCs/>
-          <w:sz w:val="24"/>
-          <w:szCs w:val="24"/>
-        </w:rPr>
         <w:t>0.7578</w:t>
       </w:r>
     </w:p>
@@ -4971,15 +4921,7 @@
         <w:ind w:left="720"/>
       </w:pPr>
       <w:r>
-        <w:t xml:space="preserve">Submit the source code of your code to your group GitHub Repository, and submit </w:t>
-      </w:r>
-      <w:proofErr w:type="gramStart"/>
-      <w:r>
-        <w:t>this files</w:t>
-      </w:r>
-      <w:proofErr w:type="gramEnd"/>
-      <w:r>
-        <w:t xml:space="preserve"> along with the answers to eCampus.</w:t>
+        <w:t>Submit the source code of your code to your group GitHub Repository, and submit this files along with the answers to eCampus.</w:t>
       </w:r>
       <w:r>
         <w:tab/>
@@ -4997,6 +4939,33 @@
         <w:tab/>
         <w:t>[10 points]</w:t>
       </w:r>
+    </w:p>
+    <w:p>
+      <w:pPr>
+        <w:jc w:val="center"/>
+      </w:pPr>
+      <w:hyperlink r:id="rId9" w:history="1">
+        <w:r>
+          <w:rPr>
+            <w:rStyle w:val="Hyperlink"/>
+          </w:rPr>
+          <w:t xml:space="preserve">WVU_CYBR_520_Group_1/Lab_5 at main · </w:t>
+        </w:r>
+        <w:proofErr w:type="spellStart"/>
+        <w:r>
+          <w:rPr>
+            <w:rStyle w:val="Hyperlink"/>
+          </w:rPr>
+          <w:t>scottduff</w:t>
+        </w:r>
+        <w:proofErr w:type="spellEnd"/>
+        <w:r>
+          <w:rPr>
+            <w:rStyle w:val="Hyperlink"/>
+          </w:rPr>
+          <w:t>/WVU_CYBR_520_Group_1 (github.com)</w:t>
+        </w:r>
+      </w:hyperlink>
     </w:p>
     <w:p/>
     <w:p>
@@ -5053,7 +5022,7 @@
     </w:p>
     <w:p/>
     <w:sectPr>
-      <w:footerReference w:type="default" r:id="rId9"/>
+      <w:footerReference w:type="default" r:id="rId10"/>
       <w:pgSz w:w="12240" w:h="15840"/>
       <w:pgMar w:top="1440" w:right="1440" w:bottom="1440" w:left="1440" w:header="720" w:footer="720" w:gutter="0"/>
       <w:cols w:space="720"/>

</xml_diff>